<commit_message>
Start AI Fintech Pitch Competition.
</commit_message>
<xml_diff>
--- a/HW3/10910_FE_HW3_109062631.docx
+++ b/HW3/10910_FE_HW3_109062631.docx
@@ -1096,27 +1096,7 @@
                                       <w:sz w:val="28"/>
                                       <w:szCs w:val="28"/>
                                     </w:rPr>
-                                    <m:t>0 ∀k</m:t>
-                                  </m:r>
-                                  <m:r>
-                                    <w:rPr>
-                                      <w:rFonts w:ascii="Cambria Math" w:hAnsi="Cambria Math" w:cs="Times New Roman"/>
-                                      <w:spacing w:val="-1"/>
-                                      <w:kern w:val="0"/>
-                                      <w:sz w:val="28"/>
-                                      <w:szCs w:val="28"/>
-                                    </w:rPr>
-                                    <m:t>&gt;</m:t>
-                                  </m:r>
-                                  <m:r>
-                                    <w:rPr>
-                                      <w:rFonts w:ascii="Cambria Math" w:hAnsi="Cambria Math" w:cs="Times New Roman"/>
-                                      <w:spacing w:val="-1"/>
-                                      <w:kern w:val="0"/>
-                                      <w:sz w:val="28"/>
-                                      <w:szCs w:val="28"/>
-                                    </w:rPr>
-                                    <m:t>n</m:t>
+                                    <m:t>0 ∀k&gt;n</m:t>
                                   </m:r>
                                 </m:oMath>
                               </m:oMathPara>
@@ -1238,27 +1218,7 @@
                                 <w:sz w:val="28"/>
                                 <w:szCs w:val="28"/>
                               </w:rPr>
-                              <m:t>0 ∀k</m:t>
-                            </m:r>
-                            <m:r>
-                              <w:rPr>
-                                <w:rFonts w:ascii="Cambria Math" w:hAnsi="Cambria Math" w:cs="Times New Roman"/>
-                                <w:spacing w:val="-1"/>
-                                <w:kern w:val="0"/>
-                                <w:sz w:val="28"/>
-                                <w:szCs w:val="28"/>
-                              </w:rPr>
-                              <m:t>&gt;</m:t>
-                            </m:r>
-                            <m:r>
-                              <w:rPr>
-                                <w:rFonts w:ascii="Cambria Math" w:hAnsi="Cambria Math" w:cs="Times New Roman"/>
-                                <w:spacing w:val="-1"/>
-                                <w:kern w:val="0"/>
-                                <w:sz w:val="28"/>
-                                <w:szCs w:val="28"/>
-                              </w:rPr>
-                              <m:t>n</m:t>
+                              <m:t>0 ∀k&gt;n</m:t>
                             </m:r>
                           </m:oMath>
                         </m:oMathPara>
@@ -1876,27 +1836,7 @@
             <w:sz w:val="28"/>
             <w:szCs w:val="28"/>
           </w:rPr>
-          <m:t>0 ∀k</m:t>
-        </m:r>
-        <m:r>
-          <w:rPr>
-            <w:rFonts w:ascii="Cambria Math" w:hAnsi="Cambria Math" w:cs="Times New Roman"/>
-            <w:spacing w:val="-1"/>
-            <w:kern w:val="0"/>
-            <w:sz w:val="28"/>
-            <w:szCs w:val="28"/>
-          </w:rPr>
-          <m:t>&gt;</m:t>
-        </m:r>
-        <m:r>
-          <w:rPr>
-            <w:rFonts w:ascii="Cambria Math" w:hAnsi="Cambria Math" w:cs="Times New Roman"/>
-            <w:spacing w:val="-1"/>
-            <w:kern w:val="0"/>
-            <w:sz w:val="28"/>
-            <w:szCs w:val="28"/>
-          </w:rPr>
-          <m:t>n</m:t>
+          <m:t>0 ∀k&gt;n</m:t>
         </m:r>
       </m:oMath>
     </w:p>
@@ -6210,7 +6150,7 @@
         <w:spacing w:line="600" w:lineRule="exact"/>
         <w:ind w:leftChars="0" w:left="1112" w:hangingChars="400" w:hanging="1112"/>
         <w:rPr>
-          <w:rFonts w:ascii="Noto Sans CJK TC DemiLight" w:hAnsi="Noto Sans CJK TC DemiLight" w:cs="Times New Roman" w:hint="eastAsia"/>
+          <w:rFonts w:ascii="Noto Sans CJK TC DemiLight" w:hAnsi="Noto Sans CJK TC DemiLight" w:cs="Times New Roman"/>
           <w:spacing w:val="-1"/>
           <w:kern w:val="0"/>
           <w:sz w:val="28"/>
@@ -6224,7 +6164,7 @@
         <w:ind w:left="85"/>
         <w:jc w:val="center"/>
         <w:rPr>
-          <w:rFonts w:ascii="Noto Sans CJK TC DemiLight" w:hAnsi="Noto Sans CJK TC DemiLight" w:cs="Times New Roman" w:hint="eastAsia"/>
+          <w:rFonts w:ascii="Noto Sans CJK TC DemiLight" w:hAnsi="Noto Sans CJK TC DemiLight" w:cs="Times New Roman"/>
           <w:spacing w:val="-1"/>
           <w:kern w:val="0"/>
           <w:sz w:val="28"/>
@@ -6435,7 +6375,7 @@
           <w:sz w:val="28"/>
           <w:szCs w:val="28"/>
         </w:rPr>
-        <w:t>、、</w:t>
+        <w:t>、</w:t>
       </w:r>
       <w:proofErr w:type="gramEnd"/>
       <w:r>
@@ -6446,7 +6386,7 @@
           <w:sz w:val="28"/>
           <w:szCs w:val="28"/>
         </w:rPr>
-        <w:t>(微分四次回到</w:t>
+        <w:t>、(微分四次回到</w:t>
       </w:r>
       <m:oMath>
         <m:r>
@@ -8147,7 +8087,7 @@
     <w:p>
       <w:pPr>
         <w:rPr>
-          <w:rFonts w:ascii="Noto Sans CJK TC DemiLight" w:hAnsi="Noto Sans CJK TC DemiLight" w:cs="Times New Roman" w:hint="eastAsia"/>
+          <w:rFonts w:ascii="Noto Sans CJK TC DemiLight" w:hAnsi="Noto Sans CJK TC DemiLight" w:cs="Times New Roman"/>
           <w:spacing w:val="-1"/>
           <w:kern w:val="0"/>
           <w:sz w:val="28"/>
@@ -8268,17 +8208,7 @@
             <w:sz w:val="28"/>
             <w:szCs w:val="28"/>
           </w:rPr>
-          <m:t>=</m:t>
-        </m:r>
-        <m:r>
-          <w:rPr>
-            <w:rFonts w:ascii="Cambria Math" w:eastAsia="Noto Sans CJK TC DemiLight" w:hAnsi="Cambria Math" w:cs="Times New Roman"/>
-            <w:spacing w:val="-1"/>
-            <w:kern w:val="0"/>
-            <w:sz w:val="28"/>
-            <w:szCs w:val="28"/>
-          </w:rPr>
-          <m:t>t</m:t>
+          <m:t>=t</m:t>
         </m:r>
       </m:oMath>
       <w:r>
@@ -8506,6 +8436,9 @@
             </m:sub>
           </m:sSub>
           <m:r>
+            <m:rPr>
+              <m:sty m:val="p"/>
+            </m:rPr>
             <w:rPr>
               <w:rFonts w:ascii="Cambria Math" w:hAnsi="Cambria Math" w:cs="Times New Roman"/>
               <w:spacing w:val="-1"/>
@@ -8604,6 +8537,9 @@
             </m:sub>
           </m:sSub>
           <m:r>
+            <m:rPr>
+              <m:sty m:val="p"/>
+            </m:rPr>
             <w:rPr>
               <w:rFonts w:ascii="Cambria Math" w:eastAsia="Noto Sans CJK TC DemiLight" w:hAnsi="Cambria Math" w:cs="Times New Roman"/>
               <w:spacing w:val="-1"/>
@@ -8946,6 +8882,9 @@
             </m:e>
           </m:d>
           <m:r>
+            <m:rPr>
+              <m:sty m:val="p"/>
+            </m:rPr>
             <w:rPr>
               <w:rFonts w:ascii="Cambria Math" w:eastAsia="Noto Sans CJK TC DemiLight" w:hAnsi="Cambria Math" w:cs="Times New Roman"/>
               <w:spacing w:val="-1"/>
@@ -9154,6 +9093,9 @@
             </m:e>
           </m:d>
           <m:r>
+            <m:rPr>
+              <m:sty m:val="p"/>
+            </m:rPr>
             <w:rPr>
               <w:rFonts w:ascii="Cambria Math" w:eastAsia="Noto Sans CJK TC DemiLight" w:hAnsi="Cambria Math" w:cs="Times New Roman"/>
               <w:spacing w:val="-1"/>
@@ -9355,6 +9297,9 @@
             </m:sup>
           </m:sSup>
           <m:r>
+            <m:rPr>
+              <m:sty m:val="p"/>
+            </m:rPr>
             <w:rPr>
               <w:rFonts w:ascii="Cambria Math" w:eastAsia="Noto Sans CJK TC DemiLight" w:hAnsi="Cambria Math" w:cs="Times New Roman"/>
               <w:spacing w:val="-1"/>
@@ -9565,7 +9510,7 @@
         <w:spacing w:line="560" w:lineRule="exact"/>
         <w:ind w:leftChars="0" w:left="0" w:firstLineChars="200" w:firstLine="556"/>
         <w:rPr>
-          <w:rFonts w:ascii="Noto Sans CJK TC DemiLight" w:hAnsi="Noto Sans CJK TC DemiLight" w:cs="Times New Roman" w:hint="eastAsia"/>
+          <w:rFonts w:ascii="Noto Sans CJK TC DemiLight" w:hAnsi="Noto Sans CJK TC DemiLight" w:cs="Times New Roman"/>
           <w:spacing w:val="-1"/>
           <w:kern w:val="0"/>
           <w:sz w:val="28"/>
@@ -9968,7 +9913,7 @@
                               <w:pPr>
                                 <w:spacing w:line="400" w:lineRule="exact"/>
                                 <w:rPr>
-                                  <w:rFonts w:asciiTheme="minorEastAsia" w:hAnsiTheme="minorEastAsia" w:hint="eastAsia"/>
+                                  <w:rFonts w:asciiTheme="minorEastAsia" w:hAnsiTheme="minorEastAsia"/>
                                 </w:rPr>
                               </w:pPr>
                               <w:r>
@@ -10087,7 +10032,7 @@
                         <w:pPr>
                           <w:spacing w:line="400" w:lineRule="exact"/>
                           <w:rPr>
-                            <w:rFonts w:asciiTheme="minorEastAsia" w:hAnsiTheme="minorEastAsia" w:hint="eastAsia"/>
+                            <w:rFonts w:asciiTheme="minorEastAsia" w:hAnsiTheme="minorEastAsia"/>
                           </w:rPr>
                         </w:pPr>
                         <w:r>
@@ -10337,6 +10282,9 @@
                                   </m:e>
                                   <m:sub>
                                     <m:r>
+                                      <m:rPr>
+                                        <m:sty m:val="p"/>
+                                      </m:rPr>
                                       <w:rPr>
                                         <w:rFonts w:ascii="Cambria Math" w:eastAsia="Noto Sans CJK TC DemiLight" w:hAnsi="Cambria Math" w:cs="Times New Roman"/>
                                         <w:spacing w:val="-1"/>
@@ -10344,19 +10292,7 @@
                                         <w:sz w:val="28"/>
                                         <w:szCs w:val="28"/>
                                       </w:rPr>
-                                      <m:t/>
-                                    </m:r>
-                                    <w:bookmarkStart w:id="1" w:name="_GoBack"/>
-                                    <w:bookmarkEnd w:id="1"/>
-                                    <m:r>
-                                      <w:rPr>
-                                        <w:rFonts w:ascii="Cambria Math" w:eastAsia="Noto Sans CJK TC DemiLight" w:hAnsi="Cambria Math" w:cs="Times New Roman"/>
-                                        <w:spacing w:val="-1"/>
-                                        <w:kern w:val="0"/>
-                                        <w:sz w:val="28"/>
-                                        <w:szCs w:val="28"/>
-                                      </w:rPr>
-                                      <m:t/>
+                                      <m:t>t</m:t>
                                     </m:r>
                                   </m:sub>
                                 </m:sSub>
@@ -10444,6 +10380,9 @@
                             </m:e>
                             <m:sub>
                               <m:r>
+                                <m:rPr>
+                                  <m:sty m:val="p"/>
+                                </m:rPr>
                                 <w:rPr>
                                   <w:rFonts w:ascii="Cambria Math" w:eastAsia="Noto Sans CJK TC DemiLight" w:hAnsi="Cambria Math" w:cs="Times New Roman"/>
                                   <w:spacing w:val="-1"/>
@@ -10451,19 +10390,7 @@
                                   <w:sz w:val="28"/>
                                   <w:szCs w:val="28"/>
                                 </w:rPr>
-                                <m:t/>
-                              </m:r>
-                              <w:bookmarkStart w:id="2" w:name="_GoBack"/>
-                              <w:bookmarkEnd w:id="2"/>
-                              <m:r>
-                                <w:rPr>
-                                  <w:rFonts w:ascii="Cambria Math" w:eastAsia="Noto Sans CJK TC DemiLight" w:hAnsi="Cambria Math" w:cs="Times New Roman"/>
-                                  <w:spacing w:val="-1"/>
-                                  <w:kern w:val="0"/>
-                                  <w:sz w:val="28"/>
-                                  <w:szCs w:val="28"/>
-                                </w:rPr>
-                                <m:t/>
+                                <m:t>t</m:t>
                               </m:r>
                             </m:sub>
                           </m:sSub>
@@ -11818,6 +11745,8 @@
               </m:r>
             </m:sub>
           </m:sSub>
+          <w:bookmarkStart w:id="1" w:name="_GoBack"/>
+          <w:bookmarkEnd w:id="1"/>
           <m:r>
             <m:rPr>
               <m:sty m:val="p"/>
@@ -16642,7 +16571,7 @@
 </file>
 
 <file path=customXml/itemProps1.xml><?xml version="1.0" encoding="utf-8"?>
-<ds:datastoreItem xmlns:ds="http://schemas.openxmlformats.org/officeDocument/2006/customXml" ds:itemID="{18093EA5-2622-43A0-9173-42E4DA93C872}">
+<ds:datastoreItem xmlns:ds="http://schemas.openxmlformats.org/officeDocument/2006/customXml" ds:itemID="{AEEB5A95-1EF5-4A52-94EC-639B1098BD21}">
   <ds:schemaRefs>
     <ds:schemaRef ds:uri="http://schemas.openxmlformats.org/officeDocument/2006/bibliography"/>
   </ds:schemaRefs>

</xml_diff>